<commit_message>
dont bold Reference header
</commit_message>
<xml_diff>
--- a/Week1_Describe/BachmeierNTIM8150-1.docx
+++ b/Week1_Describe/BachmeierNTIM8150-1.docx
@@ -147,6 +147,7 @@
           <w:id w:val="1293474922"/>
           <w:citation/>
         </w:sdtPr>
+        <w:sdtEndPr/>
         <w:sdtContent>
           <w:r>
             <w:fldChar w:fldCharType="begin"/>
@@ -217,7 +218,15 @@
     </w:p>
     <w:p>
       <w:r>
-        <w:t xml:space="preserve">Within a smart car are multiple features that fit into these various areas.  For instance,  traditional cruise controls attempt to </w:t>
+        <w:t xml:space="preserve">Within a smart car are multiple features that fit into these various areas.  For </w:t>
+      </w:r>
+      <w:proofErr w:type="gramStart"/>
+      <w:r>
+        <w:t>instance,  traditional</w:t>
+      </w:r>
+      <w:proofErr w:type="gramEnd"/>
+      <w:r>
+        <w:t xml:space="preserve"> cruise controls attempt to </w:t>
       </w:r>
       <w:r>
         <w:rPr>
@@ -277,6 +286,7 @@
           <w:id w:val="1291627639"/>
           <w:citation/>
         </w:sdtPr>
+        <w:sdtEndPr/>
         <w:sdtContent>
           <w:r>
             <w:fldChar w:fldCharType="begin"/>
@@ -359,6 +369,7 @@
           <w:id w:val="-1227373944"/>
           <w:citation/>
         </w:sdtPr>
+        <w:sdtEndPr/>
         <w:sdtContent>
           <w:r>
             <w:fldChar w:fldCharType="begin"/>
@@ -444,6 +455,7 @@
           <w:id w:val="-568721065"/>
           <w:citation/>
         </w:sdtPr>
+        <w:sdtEndPr/>
         <w:sdtContent>
           <w:r>
             <w:fldChar w:fldCharType="begin"/>
@@ -525,13 +537,22 @@
         <w:t>Numerous business scenarios can leverage artificial intelligence through heuristics, machine learning, or deep neural networks.  Under each type are several subcategories, like natural language processing.  These technologies allow the software to reason about a textual source, then project capabilities such as translation or autocomplete predictions.</w:t>
       </w:r>
       <w:r>
-        <w:t xml:space="preserve">  Another use case is fraud detection, which attempts to stop criminals from exploiting payment processing systems.  Researchers create evolutionary intelligence, like Google’s AlpaGo, to learn new strategies for playing complicated games, far superior to humans</w:t>
+        <w:t xml:space="preserve">  Another use case is fraud detection, which attempts to stop criminals from exploiting payment processing systems.  Researchers create evolutionary intelligence, like Google’s </w:t>
+      </w:r>
+      <w:proofErr w:type="spellStart"/>
+      <w:r>
+        <w:t>AlpaGo</w:t>
+      </w:r>
+      <w:proofErr w:type="spellEnd"/>
+      <w:r>
+        <w:t>, to learn new strategies for playing complicated games, far superior to humans</w:t>
       </w:r>
       <w:sdt>
         <w:sdtPr>
           <w:id w:val="-98559196"/>
           <w:citation/>
         </w:sdtPr>
+        <w:sdtEndPr/>
         <w:sdtContent>
           <w:r>
             <w:fldChar w:fldCharType="begin"/>
@@ -554,7 +575,15 @@
         </w:sdtContent>
       </w:sdt>
       <w:r>
-        <w:t xml:space="preserve">.  Many times the concepts that flow into these intelligent systems are adaptable </w:t>
+        <w:t xml:space="preserve">.  Many </w:t>
+      </w:r>
+      <w:proofErr w:type="gramStart"/>
+      <w:r>
+        <w:t>times</w:t>
+      </w:r>
+      <w:proofErr w:type="gramEnd"/>
+      <w:r>
+        <w:t xml:space="preserve"> the concepts that flow into these intelligent systems are adaptable </w:t>
       </w:r>
       <w:r>
         <w:t xml:space="preserve">to </w:t>
@@ -586,19 +615,14 @@
         <w:t>involved with the project</w:t>
       </w:r>
       <w:r>
-        <w:t xml:space="preserve">, similar to any other Information </w:t>
-      </w:r>
-      <w:r>
-        <w:t>Communication</w:t>
-      </w:r>
-      <w:r>
-        <w:t xml:space="preserve"> and Technology (ICT) system</w:t>
+        <w:t>, similar to any other Information Communication and Technology (ICT) system</w:t>
       </w:r>
       <w:sdt>
         <w:sdtPr>
           <w:id w:val="-475221859"/>
           <w:citation/>
         </w:sdtPr>
+        <w:sdtEndPr/>
         <w:sdtContent>
           <w:r>
             <w:fldChar w:fldCharType="begin"/>
@@ -624,10 +648,7 @@
         <w:t>.</w:t>
       </w:r>
       <w:r>
-        <w:t xml:space="preserve">  For instance, Contoso Motors wants to implement a smarter cruise control with 3% better fuel mileage for its SUV (Sport Utility Vehicles).  </w:t>
-      </w:r>
-      <w:r>
-        <w:t>According to the data, the vehicle expends significant fuel on inclines, so the engineering team chooses to optimize this aspect with a terrain classification system.</w:t>
+        <w:t xml:space="preserve">  For instance, Contoso Motors wants to implement a smarter cruise control with 3% better fuel mileage for its SUV (Sport Utility Vehicles).  According to the data, the vehicle expends significant fuel on inclines, so the engineering team chooses to optimize this aspect with a terrain classification system.</w:t>
       </w:r>
       <w:r>
         <w:t xml:space="preserve">  </w:t>
@@ -678,6 +699,7 @@
           <w:id w:val="-2031793252"/>
           <w:citation/>
         </w:sdtPr>
+        <w:sdtEndPr/>
         <w:sdtContent>
           <w:r>
             <w:fldChar w:fldCharType="begin"/>
@@ -761,6 +783,7 @@
           <w:id w:val="-947543700"/>
           <w:citation/>
         </w:sdtPr>
+        <w:sdtEndPr/>
         <w:sdtContent>
           <w:r>
             <w:fldChar w:fldCharType="begin"/>
@@ -805,6 +828,9 @@
     </w:p>
     <w:sdt>
       <w:sdtPr>
+        <w:rPr>
+          <w:b w:val="0"/>
+        </w:rPr>
         <w:id w:val="-148672354"/>
         <w:docPartObj>
           <w:docPartGallery w:val="Bibliographies"/>
@@ -820,8 +846,16 @@
         <w:p>
           <w:pPr>
             <w:pStyle w:val="Heading1"/>
+            <w:rPr>
+              <w:b w:val="0"/>
+              <w:bCs/>
+            </w:rPr>
           </w:pPr>
           <w:r>
+            <w:rPr>
+              <w:b w:val="0"/>
+              <w:bCs/>
+            </w:rPr>
             <w:t>References</w:t>
           </w:r>
         </w:p>
@@ -2041,6 +2075,7 @@
   <w:style w:type="character" w:default="1" w:styleId="DefaultParagraphFont">
     <w:name w:val="Default Paragraph Font"/>
     <w:uiPriority w:val="1"/>
+    <w:semiHidden/>
     <w:unhideWhenUsed/>
   </w:style>
   <w:style w:type="table" w:default="1" w:styleId="TableNormal">

</xml_diff>